<commit_message>
integrated gyro + motion
</commit_message>
<xml_diff>
--- a/References/node_raspi.docx
+++ b/References/node_raspi.docx
@@ -117,162 +117,8 @@
           <w:lang w:val="en-US"/>
         </w:rPr>
       </w:pPr>
-    </w:p>
-    <w:p>
-      <w:pPr>
-        <w:pStyle w:val="NoSpacing"/>
-        <w:rPr>
-          <w:lang w:val="en-US"/>
-        </w:rPr>
-      </w:pPr>
-    </w:p>
-    <w:p>
-      <w:pPr>
-        <w:pStyle w:val="Heading1"/>
-        <w:rPr>
-          <w:lang w:val="en-US"/>
-        </w:rPr>
-      </w:pPr>
-      <w:r>
-        <w:rPr>
-          <w:lang w:val="en-US"/>
-        </w:rPr>
-        <w:t>Check I2C bus data:</w:t>
-      </w:r>
-    </w:p>
-    <w:p>
-      <w:pPr>
-        <w:pStyle w:val="NoSpacing"/>
-        <w:rPr>
-          <w:lang w:val="en-US"/>
-        </w:rPr>
-      </w:pPr>
-      <w:proofErr w:type="spellStart"/>
-      <w:proofErr w:type="gramStart"/>
-      <w:r>
-        <w:rPr>
-          <w:lang w:val="en-US"/>
-        </w:rPr>
-        <w:t>sudo</w:t>
-      </w:r>
-      <w:proofErr w:type="spellEnd"/>
-      <w:proofErr w:type="gramEnd"/>
-      <w:r>
-        <w:rPr>
-          <w:lang w:val="en-US"/>
-        </w:rPr>
-        <w:t xml:space="preserve"> i2cdetect -y 1</w:t>
-      </w:r>
-    </w:p>
-    <w:p>
-      <w:pPr>
-        <w:pStyle w:val="NoSpacing"/>
-        <w:rPr>
-          <w:lang w:val="en-US"/>
-        </w:rPr>
-      </w:pPr>
-      <w:proofErr w:type="spellStart"/>
-      <w:proofErr w:type="gramStart"/>
-      <w:r>
-        <w:rPr>
-          <w:lang w:val="en-US"/>
-        </w:rPr>
-        <w:t>gpio</w:t>
-      </w:r>
-      <w:proofErr w:type="spellEnd"/>
-      <w:proofErr w:type="gramEnd"/>
-      <w:r>
-        <w:rPr>
-          <w:lang w:val="en-US"/>
-        </w:rPr>
-        <w:t xml:space="preserve"> </w:t>
-      </w:r>
-      <w:proofErr w:type="spellStart"/>
-      <w:r>
-        <w:rPr>
-          <w:lang w:val="en-US"/>
-        </w:rPr>
-        <w:t>readall</w:t>
-      </w:r>
       <w:bookmarkStart w:id="0" w:name="_GoBack"/>
       <w:bookmarkEnd w:id="0"/>
-      <w:proofErr w:type="spellEnd"/>
-    </w:p>
-    <w:p>
-      <w:pPr>
-        <w:pStyle w:val="NoSpacing"/>
-        <w:rPr>
-          <w:lang w:val="en-US"/>
-        </w:rPr>
-      </w:pPr>
-    </w:p>
-    <w:p>
-      <w:pPr>
-        <w:pStyle w:val="Heading1"/>
-        <w:rPr>
-          <w:lang w:val="en-US"/>
-        </w:rPr>
-      </w:pPr>
-      <w:r>
-        <w:rPr>
-          <w:lang w:val="en-US"/>
-        </w:rPr>
-        <w:t xml:space="preserve">Run </w:t>
-      </w:r>
-    </w:p>
-    <w:p>
-      <w:pPr>
-        <w:pStyle w:val="NoSpacing"/>
-        <w:rPr>
-          <w:lang w:val="en-US"/>
-        </w:rPr>
-      </w:pPr>
-      <w:proofErr w:type="spellStart"/>
-      <w:proofErr w:type="gramStart"/>
-      <w:r>
-        <w:rPr>
-          <w:lang w:val="en-US"/>
-        </w:rPr>
-        <w:t>sudo</w:t>
-      </w:r>
-      <w:proofErr w:type="spellEnd"/>
-      <w:proofErr w:type="gramEnd"/>
-      <w:r>
-        <w:rPr>
-          <w:lang w:val="en-US"/>
-        </w:rPr>
-        <w:t xml:space="preserve"> /home/pi/node-v8/bin/node ./</w:t>
-      </w:r>
-      <w:proofErr w:type="spellStart"/>
-      <w:r>
-        <w:rPr>
-          <w:lang w:val="en-US"/>
-        </w:rPr>
-        <w:t>dist</w:t>
-      </w:r>
-      <w:proofErr w:type="spellEnd"/>
-      <w:r>
-        <w:rPr>
-          <w:lang w:val="en-US"/>
-        </w:rPr>
-        <w:t>/start.js</w:t>
-      </w:r>
-    </w:p>
-    <w:p>
-      <w:pPr>
-        <w:pStyle w:val="NoSpacing"/>
-        <w:rPr>
-          <w:lang w:val="en-US"/>
-        </w:rPr>
-      </w:pPr>
-    </w:p>
-    <w:p>
-      <w:pPr>
-        <w:pStyle w:val="NoSpacing"/>
-        <w:rPr>
-          <w:lang w:val="en-US"/>
-        </w:rPr>
-      </w:pPr>
     </w:p>
     <w:sectPr>
       <w:pgSz w:w="11906" w:h="16838"/>

</xml_diff>